<commit_message>
Reporte sin ejercicio 2
</commit_message>
<xml_diff>
--- a/Primer_parcial/Primer_practica/Reporte.docx
+++ b/Primer_parcial/Primer_practica/Reporte.docx
@@ -1,6 +1,6 @@
 
 <file path=word/document.xml><?xml version="1.0" encoding="utf-8"?>
-<w:document xmlns:wpc="http://schemas.microsoft.com/office/word/2010/wordprocessingCanvas" xmlns:cx="http://schemas.microsoft.com/office/drawing/2014/chartex" xmlns:mc="http://schemas.openxmlformats.org/markup-compatibility/2006" xmlns:o="urn:schemas-microsoft-com:office:office" xmlns:r="http://schemas.openxmlformats.org/officeDocument/2006/relationships" xmlns:m="http://schemas.openxmlformats.org/officeDocument/2006/math" xmlns:v="urn:schemas-microsoft-com:vml" xmlns:wp14="http://schemas.microsoft.com/office/word/2010/wordprocessingDrawing" xmlns:wp="http://schemas.openxmlformats.org/drawingml/2006/wordprocessingDrawing" xmlns:w10="urn:schemas-microsoft-com:office:word" xmlns:w="http://schemas.openxmlformats.org/wordprocessingml/2006/main" xmlns:w14="http://schemas.microsoft.com/office/word/2010/wordml" xmlns:w15="http://schemas.microsoft.com/office/word/2012/wordml" xmlns:w16se="http://schemas.microsoft.com/office/word/2015/wordml/symex" xmlns:wpg="http://schemas.microsoft.com/office/word/2010/wordprocessingGroup" xmlns:wpi="http://schemas.microsoft.com/office/word/2010/wordprocessingInk" xmlns:wne="http://schemas.microsoft.com/office/word/2006/wordml" xmlns:wps="http://schemas.microsoft.com/office/word/2010/wordprocessingShape" mc:Ignorable="w14 w15 w16se wp14">
+<w:document xmlns:wpc="http://schemas.microsoft.com/office/word/2010/wordprocessingCanvas" xmlns:mc="http://schemas.openxmlformats.org/markup-compatibility/2006" xmlns:o="urn:schemas-microsoft-com:office:office" xmlns:r="http://schemas.openxmlformats.org/officeDocument/2006/relationships" xmlns:m="http://schemas.openxmlformats.org/officeDocument/2006/math" xmlns:v="urn:schemas-microsoft-com:vml" xmlns:wp14="http://schemas.microsoft.com/office/word/2010/wordprocessingDrawing" xmlns:wp="http://schemas.openxmlformats.org/drawingml/2006/wordprocessingDrawing" xmlns:w10="urn:schemas-microsoft-com:office:word" xmlns:w="http://schemas.openxmlformats.org/wordprocessingml/2006/main" xmlns:w14="http://schemas.microsoft.com/office/word/2010/wordml" xmlns:w15="http://schemas.microsoft.com/office/word/2012/wordml" xmlns:wpg="http://schemas.microsoft.com/office/word/2010/wordprocessingGroup" xmlns:wpi="http://schemas.microsoft.com/office/word/2010/wordprocessingInk" xmlns:wne="http://schemas.microsoft.com/office/word/2006/wordml" xmlns:wps="http://schemas.microsoft.com/office/word/2010/wordprocessingShape" mc:Ignorable="w14 w15 wp14">
   <w:body>
     <w:p>
       <w:pPr>
@@ -467,26 +467,12 @@
     </w:p>
     <w:p>
       <w:pPr>
-        <w:pStyle w:val="Ttulo1"/>
-      </w:pPr>
+        <w:pStyle w:val="Ttulo2"/>
+      </w:pPr>
+      <w:bookmarkStart w:id="0" w:name="_GoBack"/>
+      <w:bookmarkEnd w:id="0"/>
       <w:r>
         <w:lastRenderedPageBreak/>
-        <w:t>Análisis</w:t>
-      </w:r>
-    </w:p>
-    <w:p>
-      <w:pPr>
-        <w:pStyle w:val="Ttulo1"/>
-      </w:pPr>
-      <w:r>
-        <w:t>Ejercicios de programación</w:t>
-      </w:r>
-    </w:p>
-    <w:p>
-      <w:pPr>
-        <w:pStyle w:val="Ttulo2"/>
-      </w:pPr>
-      <w:r>
         <w:t>Primer ejercicio</w:t>
       </w:r>
     </w:p>
@@ -507,12 +493,12 @@
       <w:r>
         <w:rPr>
           <w:noProof/>
-          <w:lang w:val="en-US" w:eastAsia="en-US"/>
+          <w:lang w:val="es-ES" w:eastAsia="es-ES"/>
         </w:rPr>
         <w:drawing>
           <wp:inline distT="0" distB="0" distL="0" distR="0" wp14:anchorId="1ED4180A" wp14:editId="3FDEC241">
-            <wp:extent cx="2152650" cy="1676400"/>
-            <wp:effectExtent l="0" t="0" r="0" b="0"/>
+            <wp:extent cx="1712335" cy="1333500"/>
+            <wp:effectExtent l="0" t="0" r="2540" b="0"/>
             <wp:docPr id="2" name="Imagen 2"/>
             <wp:cNvGraphicFramePr>
               <a:graphicFrameLocks xmlns:a="http://schemas.openxmlformats.org/drawingml/2006/main" noChangeAspect="1"/>
@@ -533,7 +519,7 @@
                   <pic:spPr>
                     <a:xfrm>
                       <a:off x="0" y="0"/>
-                      <a:ext cx="2152650" cy="1676400"/>
+                      <a:ext cx="1716831" cy="1337001"/>
                     </a:xfrm>
                     <a:prstGeom prst="rect">
                       <a:avLst/>
@@ -669,12 +655,12 @@
       <w:r>
         <w:rPr>
           <w:noProof/>
-          <w:lang w:val="en-US" w:eastAsia="en-US"/>
+          <w:lang w:val="es-ES" w:eastAsia="es-ES"/>
         </w:rPr>
         <w:drawing>
           <wp:inline distT="0" distB="0" distL="0" distR="0" wp14:anchorId="62C4C3DA" wp14:editId="6FF90D56">
-            <wp:extent cx="2295525" cy="676275"/>
-            <wp:effectExtent l="0" t="0" r="9525" b="9525"/>
+            <wp:extent cx="2028825" cy="597704"/>
+            <wp:effectExtent l="0" t="0" r="0" b="0"/>
             <wp:docPr id="7" name="Imagen 7"/>
             <wp:cNvGraphicFramePr>
               <a:graphicFrameLocks xmlns:a="http://schemas.openxmlformats.org/drawingml/2006/main" noChangeAspect="1"/>
@@ -695,7 +681,7 @@
                   <pic:spPr>
                     <a:xfrm>
                       <a:off x="0" y="0"/>
-                      <a:ext cx="2295525" cy="676275"/>
+                      <a:ext cx="2043242" cy="601951"/>
                     </a:xfrm>
                     <a:prstGeom prst="rect">
                       <a:avLst/>
@@ -707,17 +693,15 @@
           </wp:inline>
         </w:drawing>
       </w:r>
-      <w:bookmarkStart w:id="0" w:name="_GoBack"/>
-      <w:bookmarkEnd w:id="0"/>
       <w:r>
         <w:rPr>
           <w:noProof/>
-          <w:lang w:val="en-US" w:eastAsia="en-US"/>
+          <w:lang w:val="es-ES" w:eastAsia="es-ES"/>
         </w:rPr>
         <w:drawing>
           <wp:inline distT="0" distB="0" distL="0" distR="0" wp14:anchorId="41AD97E2" wp14:editId="4CF49AE7">
-            <wp:extent cx="2190750" cy="704850"/>
-            <wp:effectExtent l="0" t="0" r="0" b="0"/>
+            <wp:extent cx="1805889" cy="581025"/>
+            <wp:effectExtent l="0" t="0" r="4445" b="0"/>
             <wp:docPr id="8" name="Imagen 8"/>
             <wp:cNvGraphicFramePr>
               <a:graphicFrameLocks xmlns:a="http://schemas.openxmlformats.org/drawingml/2006/main" noChangeAspect="1"/>
@@ -738,7 +722,7 @@
                   <pic:spPr>
                     <a:xfrm>
                       <a:off x="0" y="0"/>
-                      <a:ext cx="2190750" cy="704850"/>
+                      <a:ext cx="1809561" cy="582206"/>
                     </a:xfrm>
                     <a:prstGeom prst="rect">
                       <a:avLst/>
@@ -760,12 +744,12 @@
       <w:r>
         <w:rPr>
           <w:noProof/>
-          <w:lang w:val="en-US" w:eastAsia="en-US"/>
+          <w:lang w:val="es-ES" w:eastAsia="es-ES"/>
         </w:rPr>
         <w:drawing>
           <wp:inline distT="0" distB="0" distL="0" distR="0" wp14:anchorId="47F1947C" wp14:editId="3DB47B06">
-            <wp:extent cx="2295525" cy="676275"/>
-            <wp:effectExtent l="0" t="0" r="9525" b="9525"/>
+            <wp:extent cx="1943100" cy="572449"/>
+            <wp:effectExtent l="0" t="0" r="0" b="0"/>
             <wp:docPr id="9" name="Imagen 9"/>
             <wp:cNvGraphicFramePr>
               <a:graphicFrameLocks xmlns:a="http://schemas.openxmlformats.org/drawingml/2006/main" noChangeAspect="1"/>
@@ -786,7 +770,7 @@
                   <pic:spPr>
                     <a:xfrm>
                       <a:off x="0" y="0"/>
-                      <a:ext cx="2295525" cy="676275"/>
+                      <a:ext cx="1951570" cy="574944"/>
                     </a:xfrm>
                     <a:prstGeom prst="rect">
                       <a:avLst/>
@@ -808,12 +792,12 @@
       <w:r>
         <w:rPr>
           <w:noProof/>
-          <w:lang w:val="en-US" w:eastAsia="en-US"/>
+          <w:lang w:val="es-ES" w:eastAsia="es-ES"/>
         </w:rPr>
         <w:drawing>
           <wp:inline distT="0" distB="0" distL="0" distR="0" wp14:anchorId="2CC3A98A" wp14:editId="768A5452">
-            <wp:extent cx="2371725" cy="619125"/>
-            <wp:effectExtent l="0" t="0" r="9525" b="9525"/>
+            <wp:extent cx="1981200" cy="517181"/>
+            <wp:effectExtent l="0" t="0" r="0" b="0"/>
             <wp:docPr id="10" name="Imagen 10"/>
             <wp:cNvGraphicFramePr>
               <a:graphicFrameLocks xmlns:a="http://schemas.openxmlformats.org/drawingml/2006/main" noChangeAspect="1"/>
@@ -834,7 +818,7 @@
                   <pic:spPr>
                     <a:xfrm>
                       <a:off x="0" y="0"/>
-                      <a:ext cx="2371725" cy="619125"/>
+                      <a:ext cx="2010943" cy="524945"/>
                     </a:xfrm>
                     <a:prstGeom prst="rect">
                       <a:avLst/>
@@ -865,36 +849,86 @@
     </w:p>
     <w:p>
       <w:pPr>
-        <w:pStyle w:val="Ttulo2"/>
-      </w:pPr>
-      <w:r>
-        <w:t>Tercer ejercicio</w:t>
-      </w:r>
-      <w:r>
-        <w:t xml:space="preserve"> </w:t>
-      </w:r>
-    </w:p>
-    <w:p>
-      <w:r>
-        <w:t>Algoritmo de Euclides para obtener el máximo común divisor de dos números</w:t>
-      </w:r>
-    </w:p>
-    <w:p>
-      <w:r>
-        <w:t>Código en Python 2</w:t>
+        <w:pStyle w:val="Ttulo3"/>
+      </w:pPr>
+      <w:r>
+        <w:t>Primer algoritmo</w:t>
+      </w:r>
+    </w:p>
+    <w:p>
+      <w:r>
+        <w:t>Algoritmo para realizar exponenciación modular</w:t>
+      </w:r>
+      <w:proofErr w:type="gramStart"/>
+      <w:r>
+        <w:t xml:space="preserve">: </w:t>
+      </w:r>
+      <m:oMath>
+        <m:sSup>
+          <m:sSupPr>
+            <m:ctrlPr>
+              <w:rPr>
+                <w:rFonts w:ascii="Cambria Math" w:hAnsi="Cambria Math"/>
+                <w:i/>
+              </w:rPr>
+            </m:ctrlPr>
+          </m:sSupPr>
+          <m:e>
+            <m:r>
+              <w:rPr>
+                <w:rFonts w:ascii="Cambria Math" w:hAnsi="Cambria Math"/>
+              </w:rPr>
+              <m:t>a</m:t>
+            </m:r>
+          </m:e>
+          <m:sup>
+            <m:r>
+              <w:rPr>
+                <w:rFonts w:ascii="Cambria Math" w:hAnsi="Cambria Math"/>
+              </w:rPr>
+              <m:t>m</m:t>
+            </m:r>
+          </m:sup>
+        </m:sSup>
+        <m:r>
+          <w:rPr>
+            <w:rFonts w:ascii="Cambria Math" w:hAnsi="Cambria Math"/>
+          </w:rPr>
+          <m:t>mód n</m:t>
+        </m:r>
+      </m:oMath>
+      <w:r>
+        <w:t>,</w:t>
+      </w:r>
+      <w:proofErr w:type="gramEnd"/>
+      <w:r>
+        <w:t xml:space="preserve"> recibiendo los tres enteros </w:t>
+      </w:r>
+      <m:oMath>
+        <m:r>
+          <w:rPr>
+            <w:rFonts w:ascii="Cambria Math" w:hAnsi="Cambria Math"/>
+          </w:rPr>
+          <m:t>a, m, n.</m:t>
+        </m:r>
+      </m:oMath>
+    </w:p>
+    <w:p>
+      <w:r>
+        <w:t>Código en C++</w:t>
       </w:r>
     </w:p>
     <w:p>
       <w:r>
         <w:rPr>
           <w:noProof/>
-          <w:lang w:val="en-US" w:eastAsia="en-US"/>
+          <w:lang w:val="es-ES" w:eastAsia="es-ES"/>
         </w:rPr>
         <w:drawing>
-          <wp:inline distT="0" distB="0" distL="0" distR="0" wp14:anchorId="74942C0B" wp14:editId="29C1DD9C">
-            <wp:extent cx="3057525" cy="1143000"/>
-            <wp:effectExtent l="0" t="0" r="9525" b="0"/>
-            <wp:docPr id="1" name="Imagen 1"/>
+          <wp:inline distT="0" distB="0" distL="0" distR="0" wp14:anchorId="3D5199B5" wp14:editId="679A4ABB">
+            <wp:extent cx="1821142" cy="1562100"/>
+            <wp:effectExtent l="0" t="0" r="8255" b="0"/>
+            <wp:docPr id="3" name="Imagen 3"/>
             <wp:cNvGraphicFramePr>
               <a:graphicFrameLocks xmlns:a="http://schemas.openxmlformats.org/drawingml/2006/main" noChangeAspect="1"/>
             </wp:cNvGraphicFramePr>
@@ -914,6 +948,561 @@
                   <pic:spPr>
                     <a:xfrm>
                       <a:off x="0" y="0"/>
+                      <a:ext cx="1825123" cy="1565515"/>
+                    </a:xfrm>
+                    <a:prstGeom prst="rect">
+                      <a:avLst/>
+                    </a:prstGeom>
+                  </pic:spPr>
+                </pic:pic>
+              </a:graphicData>
+            </a:graphic>
+          </wp:inline>
+        </w:drawing>
+      </w:r>
+      <w:r>
+        <w:rPr>
+          <w:noProof/>
+          <w:lang w:val="es-ES" w:eastAsia="es-ES"/>
+        </w:rPr>
+        <w:drawing>
+          <wp:inline distT="0" distB="0" distL="0" distR="0" wp14:anchorId="0AB49661" wp14:editId="23DBABE3">
+            <wp:extent cx="1647825" cy="494348"/>
+            <wp:effectExtent l="0" t="0" r="0" b="1270"/>
+            <wp:docPr id="6" name="Imagen 6"/>
+            <wp:cNvGraphicFramePr>
+              <a:graphicFrameLocks xmlns:a="http://schemas.openxmlformats.org/drawingml/2006/main" noChangeAspect="1"/>
+            </wp:cNvGraphicFramePr>
+            <a:graphic xmlns:a="http://schemas.openxmlformats.org/drawingml/2006/main">
+              <a:graphicData uri="http://schemas.openxmlformats.org/drawingml/2006/picture">
+                <pic:pic xmlns:pic="http://schemas.openxmlformats.org/drawingml/2006/picture">
+                  <pic:nvPicPr>
+                    <pic:cNvPr id="1" name=""/>
+                    <pic:cNvPicPr/>
+                  </pic:nvPicPr>
+                  <pic:blipFill>
+                    <a:blip r:embed="rId13"/>
+                    <a:stretch>
+                      <a:fillRect/>
+                    </a:stretch>
+                  </pic:blipFill>
+                  <pic:spPr>
+                    <a:xfrm>
+                      <a:off x="0" y="0"/>
+                      <a:ext cx="1661437" cy="498432"/>
+                    </a:xfrm>
+                    <a:prstGeom prst="rect">
+                      <a:avLst/>
+                    </a:prstGeom>
+                  </pic:spPr>
+                </pic:pic>
+              </a:graphicData>
+            </a:graphic>
+          </wp:inline>
+        </w:drawing>
+      </w:r>
+      <w:r>
+        <w:rPr>
+          <w:noProof/>
+          <w:lang w:val="es-ES" w:eastAsia="es-ES"/>
+        </w:rPr>
+        <w:drawing>
+          <wp:inline distT="0" distB="0" distL="0" distR="0" wp14:anchorId="3A3CD456" wp14:editId="129041E2">
+            <wp:extent cx="1724025" cy="517208"/>
+            <wp:effectExtent l="0" t="0" r="0" b="0"/>
+            <wp:docPr id="11" name="Imagen 11"/>
+            <wp:cNvGraphicFramePr>
+              <a:graphicFrameLocks xmlns:a="http://schemas.openxmlformats.org/drawingml/2006/main" noChangeAspect="1"/>
+            </wp:cNvGraphicFramePr>
+            <a:graphic xmlns:a="http://schemas.openxmlformats.org/drawingml/2006/main">
+              <a:graphicData uri="http://schemas.openxmlformats.org/drawingml/2006/picture">
+                <pic:pic xmlns:pic="http://schemas.openxmlformats.org/drawingml/2006/picture">
+                  <pic:nvPicPr>
+                    <pic:cNvPr id="1" name=""/>
+                    <pic:cNvPicPr/>
+                  </pic:nvPicPr>
+                  <pic:blipFill>
+                    <a:blip r:embed="rId14"/>
+                    <a:stretch>
+                      <a:fillRect/>
+                    </a:stretch>
+                  </pic:blipFill>
+                  <pic:spPr>
+                    <a:xfrm>
+                      <a:off x="0" y="0"/>
+                      <a:ext cx="1734862" cy="520459"/>
+                    </a:xfrm>
+                    <a:prstGeom prst="rect">
+                      <a:avLst/>
+                    </a:prstGeom>
+                  </pic:spPr>
+                </pic:pic>
+              </a:graphicData>
+            </a:graphic>
+          </wp:inline>
+        </w:drawing>
+      </w:r>
+      <w:r>
+        <w:rPr>
+          <w:noProof/>
+          <w:lang w:val="es-ES" w:eastAsia="es-ES"/>
+        </w:rPr>
+        <w:drawing>
+          <wp:inline distT="0" distB="0" distL="0" distR="0" wp14:anchorId="4290B06B" wp14:editId="262665FC">
+            <wp:extent cx="1647825" cy="494348"/>
+            <wp:effectExtent l="0" t="0" r="0" b="1270"/>
+            <wp:docPr id="12" name="Imagen 12"/>
+            <wp:cNvGraphicFramePr>
+              <a:graphicFrameLocks xmlns:a="http://schemas.openxmlformats.org/drawingml/2006/main" noChangeAspect="1"/>
+            </wp:cNvGraphicFramePr>
+            <a:graphic xmlns:a="http://schemas.openxmlformats.org/drawingml/2006/main">
+              <a:graphicData uri="http://schemas.openxmlformats.org/drawingml/2006/picture">
+                <pic:pic xmlns:pic="http://schemas.openxmlformats.org/drawingml/2006/picture">
+                  <pic:nvPicPr>
+                    <pic:cNvPr id="1" name=""/>
+                    <pic:cNvPicPr/>
+                  </pic:nvPicPr>
+                  <pic:blipFill>
+                    <a:blip r:embed="rId15"/>
+                    <a:stretch>
+                      <a:fillRect/>
+                    </a:stretch>
+                  </pic:blipFill>
+                  <pic:spPr>
+                    <a:xfrm>
+                      <a:off x="0" y="0"/>
+                      <a:ext cx="1658182" cy="497455"/>
+                    </a:xfrm>
+                    <a:prstGeom prst="rect">
+                      <a:avLst/>
+                    </a:prstGeom>
+                  </pic:spPr>
+                </pic:pic>
+              </a:graphicData>
+            </a:graphic>
+          </wp:inline>
+        </w:drawing>
+      </w:r>
+      <w:r>
+        <w:rPr>
+          <w:noProof/>
+          <w:lang w:val="es-ES" w:eastAsia="es-ES"/>
+        </w:rPr>
+        <w:drawing>
+          <wp:inline distT="0" distB="0" distL="0" distR="0" wp14:anchorId="484EE062" wp14:editId="29EDDACE">
+            <wp:extent cx="1733550" cy="520065"/>
+            <wp:effectExtent l="0" t="0" r="0" b="0"/>
+            <wp:docPr id="13" name="Imagen 13"/>
+            <wp:cNvGraphicFramePr>
+              <a:graphicFrameLocks xmlns:a="http://schemas.openxmlformats.org/drawingml/2006/main" noChangeAspect="1"/>
+            </wp:cNvGraphicFramePr>
+            <a:graphic xmlns:a="http://schemas.openxmlformats.org/drawingml/2006/main">
+              <a:graphicData uri="http://schemas.openxmlformats.org/drawingml/2006/picture">
+                <pic:pic xmlns:pic="http://schemas.openxmlformats.org/drawingml/2006/picture">
+                  <pic:nvPicPr>
+                    <pic:cNvPr id="1" name=""/>
+                    <pic:cNvPicPr/>
+                  </pic:nvPicPr>
+                  <pic:blipFill>
+                    <a:blip r:embed="rId16"/>
+                    <a:stretch>
+                      <a:fillRect/>
+                    </a:stretch>
+                  </pic:blipFill>
+                  <pic:spPr>
+                    <a:xfrm>
+                      <a:off x="0" y="0"/>
+                      <a:ext cx="1739551" cy="521865"/>
+                    </a:xfrm>
+                    <a:prstGeom prst="rect">
+                      <a:avLst/>
+                    </a:prstGeom>
+                  </pic:spPr>
+                </pic:pic>
+              </a:graphicData>
+            </a:graphic>
+          </wp:inline>
+        </w:drawing>
+      </w:r>
+    </w:p>
+    <w:p>
+      <w:pPr>
+        <w:pStyle w:val="Ttulo3"/>
+      </w:pPr>
+      <w:r>
+        <w:t>Segundo algoritmo</w:t>
+      </w:r>
+    </w:p>
+    <w:p>
+      <w:r>
+        <w:t xml:space="preserve">Algoritmo para realizar exponenciación modular: </w:t>
+      </w:r>
+      <m:oMath>
+        <m:sSup>
+          <m:sSupPr>
+            <m:ctrlPr>
+              <w:rPr>
+                <w:rFonts w:ascii="Cambria Math" w:hAnsi="Cambria Math"/>
+                <w:i/>
+              </w:rPr>
+            </m:ctrlPr>
+          </m:sSupPr>
+          <m:e>
+            <m:r>
+              <w:rPr>
+                <w:rFonts w:ascii="Cambria Math" w:hAnsi="Cambria Math"/>
+              </w:rPr>
+              <m:t>a</m:t>
+            </m:r>
+          </m:e>
+          <m:sup>
+            <m:r>
+              <w:rPr>
+                <w:rFonts w:ascii="Cambria Math" w:hAnsi="Cambria Math"/>
+              </w:rPr>
+              <m:t>m</m:t>
+            </m:r>
+          </m:sup>
+        </m:sSup>
+        <m:r>
+          <w:rPr>
+            <w:rFonts w:ascii="Cambria Math" w:hAnsi="Cambria Math"/>
+          </w:rPr>
+          <m:t>mód n</m:t>
+        </m:r>
+      </m:oMath>
+      <w:r>
+        <w:t xml:space="preserve"> con complejidad logarítmica, recibiendo los tres enteros </w:t>
+      </w:r>
+      <m:oMath>
+        <m:r>
+          <w:rPr>
+            <w:rFonts w:ascii="Cambria Math" w:hAnsi="Cambria Math"/>
+          </w:rPr>
+          <m:t>a, m, n.</m:t>
+        </m:r>
+      </m:oMath>
+      <w:r>
+        <w:t xml:space="preserve"> Implementación en Java 7</w:t>
+      </w:r>
+    </w:p>
+    <w:p>
+      <w:r>
+        <w:rPr>
+          <w:noProof/>
+          <w:lang w:val="es-ES" w:eastAsia="es-ES"/>
+        </w:rPr>
+        <w:lastRenderedPageBreak/>
+        <w:drawing>
+          <wp:inline distT="0" distB="0" distL="0" distR="0" wp14:anchorId="0FF64651" wp14:editId="3C90DEAF">
+            <wp:extent cx="2600325" cy="2114550"/>
+            <wp:effectExtent l="0" t="0" r="9525" b="0"/>
+            <wp:docPr id="4" name="Imagen 4"/>
+            <wp:cNvGraphicFramePr>
+              <a:graphicFrameLocks xmlns:a="http://schemas.openxmlformats.org/drawingml/2006/main" noChangeAspect="1"/>
+            </wp:cNvGraphicFramePr>
+            <a:graphic xmlns:a="http://schemas.openxmlformats.org/drawingml/2006/main">
+              <a:graphicData uri="http://schemas.openxmlformats.org/drawingml/2006/picture">
+                <pic:pic xmlns:pic="http://schemas.openxmlformats.org/drawingml/2006/picture">
+                  <pic:nvPicPr>
+                    <pic:cNvPr id="1" name=""/>
+                    <pic:cNvPicPr/>
+                  </pic:nvPicPr>
+                  <pic:blipFill>
+                    <a:blip r:embed="rId17"/>
+                    <a:stretch>
+                      <a:fillRect/>
+                    </a:stretch>
+                  </pic:blipFill>
+                  <pic:spPr>
+                    <a:xfrm>
+                      <a:off x="0" y="0"/>
+                      <a:ext cx="2600325" cy="2114550"/>
+                    </a:xfrm>
+                    <a:prstGeom prst="rect">
+                      <a:avLst/>
+                    </a:prstGeom>
+                  </pic:spPr>
+                </pic:pic>
+              </a:graphicData>
+            </a:graphic>
+          </wp:inline>
+        </w:drawing>
+      </w:r>
+      <w:r>
+        <w:rPr>
+          <w:noProof/>
+          <w:lang w:val="es-ES" w:eastAsia="es-ES"/>
+        </w:rPr>
+        <w:drawing>
+          <wp:inline distT="0" distB="0" distL="0" distR="0" wp14:anchorId="7FBC1835" wp14:editId="47243CD7">
+            <wp:extent cx="5612130" cy="791845"/>
+            <wp:effectExtent l="0" t="0" r="7620" b="8255"/>
+            <wp:docPr id="14" name="Imagen 14"/>
+            <wp:cNvGraphicFramePr>
+              <a:graphicFrameLocks xmlns:a="http://schemas.openxmlformats.org/drawingml/2006/main" noChangeAspect="1"/>
+            </wp:cNvGraphicFramePr>
+            <a:graphic xmlns:a="http://schemas.openxmlformats.org/drawingml/2006/main">
+              <a:graphicData uri="http://schemas.openxmlformats.org/drawingml/2006/picture">
+                <pic:pic xmlns:pic="http://schemas.openxmlformats.org/drawingml/2006/picture">
+                  <pic:nvPicPr>
+                    <pic:cNvPr id="1" name=""/>
+                    <pic:cNvPicPr/>
+                  </pic:nvPicPr>
+                  <pic:blipFill>
+                    <a:blip r:embed="rId18"/>
+                    <a:stretch>
+                      <a:fillRect/>
+                    </a:stretch>
+                  </pic:blipFill>
+                  <pic:spPr>
+                    <a:xfrm>
+                      <a:off x="0" y="0"/>
+                      <a:ext cx="5612130" cy="791845"/>
+                    </a:xfrm>
+                    <a:prstGeom prst="rect">
+                      <a:avLst/>
+                    </a:prstGeom>
+                  </pic:spPr>
+                </pic:pic>
+              </a:graphicData>
+            </a:graphic>
+          </wp:inline>
+        </w:drawing>
+      </w:r>
+      <w:r>
+        <w:rPr>
+          <w:noProof/>
+          <w:lang w:val="es-ES" w:eastAsia="es-ES"/>
+        </w:rPr>
+        <w:drawing>
+          <wp:inline distT="0" distB="0" distL="0" distR="0" wp14:anchorId="149D98B5" wp14:editId="0F4BCA77">
+            <wp:extent cx="5612130" cy="791845"/>
+            <wp:effectExtent l="0" t="0" r="7620" b="8255"/>
+            <wp:docPr id="16" name="Imagen 16"/>
+            <wp:cNvGraphicFramePr>
+              <a:graphicFrameLocks xmlns:a="http://schemas.openxmlformats.org/drawingml/2006/main" noChangeAspect="1"/>
+            </wp:cNvGraphicFramePr>
+            <a:graphic xmlns:a="http://schemas.openxmlformats.org/drawingml/2006/main">
+              <a:graphicData uri="http://schemas.openxmlformats.org/drawingml/2006/picture">
+                <pic:pic xmlns:pic="http://schemas.openxmlformats.org/drawingml/2006/picture">
+                  <pic:nvPicPr>
+                    <pic:cNvPr id="1" name=""/>
+                    <pic:cNvPicPr/>
+                  </pic:nvPicPr>
+                  <pic:blipFill>
+                    <a:blip r:embed="rId19"/>
+                    <a:stretch>
+                      <a:fillRect/>
+                    </a:stretch>
+                  </pic:blipFill>
+                  <pic:spPr>
+                    <a:xfrm>
+                      <a:off x="0" y="0"/>
+                      <a:ext cx="5612130" cy="791845"/>
+                    </a:xfrm>
+                    <a:prstGeom prst="rect">
+                      <a:avLst/>
+                    </a:prstGeom>
+                  </pic:spPr>
+                </pic:pic>
+              </a:graphicData>
+            </a:graphic>
+          </wp:inline>
+        </w:drawing>
+      </w:r>
+    </w:p>
+    <w:p>
+      <w:r>
+        <w:t>A comparación del algoritmo anterior este realiza un menor número de iteraciones ya que estamos aprovechando una de las reglas de multiplicación modular</w:t>
+      </w:r>
+      <w:proofErr w:type="gramStart"/>
+      <w:r>
+        <w:t xml:space="preserve">: </w:t>
+      </w:r>
+      <m:oMath>
+        <m:r>
+          <w:rPr>
+            <w:rFonts w:ascii="Cambria Math" w:hAnsi="Cambria Math"/>
+          </w:rPr>
+          <m:t>A ^ 2 mod C = (A * A) mod C = ( (A mod C) * (A mod C) ) mod C</m:t>
+        </m:r>
+      </m:oMath>
+      <w:r>
+        <w:t>,</w:t>
+      </w:r>
+      <w:proofErr w:type="gramEnd"/>
+      <w:r>
+        <w:t xml:space="preserve"> en el caso de que se trate de una potencia </w:t>
+      </w:r>
+      <w:r>
+        <w:rPr>
+          <w:b/>
+        </w:rPr>
+        <w:t>par</w:t>
+      </w:r>
+      <w:r>
+        <w:t xml:space="preserve">, y una forma de separar una potencia impar es escribiéndola en binario. </w:t>
+      </w:r>
+    </w:p>
+    <w:p>
+      <w:pPr>
+        <w:rPr>
+          <w:b/>
+        </w:rPr>
+      </w:pPr>
+      <w:r>
+        <w:t xml:space="preserve">Lo que básicamente se hace en el algoritmo es asignar a la variable </w:t>
+      </w:r>
+      <m:oMath>
+        <m:r>
+          <w:rPr>
+            <w:rFonts w:ascii="Cambria Math" w:hAnsi="Cambria Math"/>
+          </w:rPr>
+          <m:t>a</m:t>
+        </m:r>
+      </m:oMath>
+      <w:r>
+        <w:t xml:space="preserve"> resultado de la primera descomposición binaria con potencia 1 y después ir dividiendo la potencia </w:t>
+      </w:r>
+      <m:oMath>
+        <m:r>
+          <w:rPr>
+            <w:rFonts w:ascii="Cambria Math" w:hAnsi="Cambria Math"/>
+          </w:rPr>
+          <m:t>m</m:t>
+        </m:r>
+      </m:oMath>
+      <w:r>
+        <w:t xml:space="preserve"> a través de corrimientos de un bit y acumulamos en </w:t>
+      </w:r>
+      <m:oMath>
+        <m:r>
+          <w:rPr>
+            <w:rFonts w:ascii="Cambria Math" w:hAnsi="Cambria Math"/>
+          </w:rPr>
+          <m:t>a</m:t>
+        </m:r>
+      </m:oMath>
+      <w:r>
+        <w:t xml:space="preserve"> el valor del módulo de la potencia correspondiente al corrimiento, en los casos en que </w:t>
+      </w:r>
+      <m:oMath>
+        <m:r>
+          <w:rPr>
+            <w:rFonts w:ascii="Cambria Math" w:hAnsi="Cambria Math"/>
+          </w:rPr>
+          <m:t>m</m:t>
+        </m:r>
+      </m:oMath>
+      <w:r>
+        <w:t xml:space="preserve"> sea un numero par haremos uso de la propiedad antes explicada para acumular el resultado en </w:t>
+      </w:r>
+      <w:r>
+        <w:rPr>
+          <w:b/>
+        </w:rPr>
+        <w:t>res.</w:t>
+      </w:r>
+    </w:p>
+    <w:p>
+      <w:r>
+        <w:t>Se trata de un algoritmo de complejidad logarítmica debido a que el número de operaciones que realiza es la cantidad de veces que se puede dividir entre 2 a la entrada.</w:t>
+      </w:r>
+    </w:p>
+    <w:p>
+      <m:oMathPara>
+        <m:oMath>
+          <m:sSub>
+            <m:sSubPr>
+              <m:ctrlPr>
+                <w:rPr>
+                  <w:rFonts w:ascii="Cambria Math" w:hAnsi="Cambria Math"/>
+                </w:rPr>
+              </m:ctrlPr>
+            </m:sSubPr>
+            <m:e>
+              <m:r>
+                <w:rPr>
+                  <w:rFonts w:ascii="Cambria Math" w:hAnsi="Cambria Math"/>
+                </w:rPr>
+                <m:t>O(log</m:t>
+              </m:r>
+            </m:e>
+            <m:sub>
+              <m:r>
+                <w:rPr>
+                  <w:rFonts w:ascii="Cambria Math" w:hAnsi="Cambria Math"/>
+                </w:rPr>
+                <m:t>2</m:t>
+              </m:r>
+            </m:sub>
+          </m:sSub>
+          <m:r>
+            <w:rPr>
+              <w:rFonts w:ascii="Cambria Math" w:hAnsi="Cambria Math"/>
+            </w:rPr>
+            <m:t>m)</m:t>
+          </m:r>
+        </m:oMath>
+      </m:oMathPara>
+    </w:p>
+    <w:p/>
+    <w:p/>
+    <w:p/>
+    <w:p/>
+    <w:p>
+      <w:pPr>
+        <w:pStyle w:val="Ttulo2"/>
+      </w:pPr>
+      <w:r>
+        <w:t>Tercer ejercicio</w:t>
+      </w:r>
+      <w:r>
+        <w:t xml:space="preserve"> </w:t>
+      </w:r>
+    </w:p>
+    <w:p>
+      <w:r>
+        <w:t>Algoritmo de Euclides para obtener el máximo común divisor de dos números</w:t>
+      </w:r>
+    </w:p>
+    <w:p>
+      <w:r>
+        <w:t>Código en Python 2</w:t>
+      </w:r>
+    </w:p>
+    <w:p>
+      <w:r>
+        <w:rPr>
+          <w:noProof/>
+          <w:lang w:val="es-ES" w:eastAsia="es-ES"/>
+        </w:rPr>
+        <w:lastRenderedPageBreak/>
+        <w:drawing>
+          <wp:inline distT="0" distB="0" distL="0" distR="0" wp14:anchorId="74942C0B" wp14:editId="29C1DD9C">
+            <wp:extent cx="3057525" cy="1143000"/>
+            <wp:effectExtent l="0" t="0" r="9525" b="0"/>
+            <wp:docPr id="1" name="Imagen 1"/>
+            <wp:cNvGraphicFramePr>
+              <a:graphicFrameLocks xmlns:a="http://schemas.openxmlformats.org/drawingml/2006/main" noChangeAspect="1"/>
+            </wp:cNvGraphicFramePr>
+            <a:graphic xmlns:a="http://schemas.openxmlformats.org/drawingml/2006/main">
+              <a:graphicData uri="http://schemas.openxmlformats.org/drawingml/2006/picture">
+                <pic:pic xmlns:pic="http://schemas.openxmlformats.org/drawingml/2006/picture">
+                  <pic:nvPicPr>
+                    <pic:cNvPr id="1" name=""/>
+                    <pic:cNvPicPr/>
+                  </pic:nvPicPr>
+                  <pic:blipFill>
+                    <a:blip r:embed="rId20"/>
+                    <a:stretch>
+                      <a:fillRect/>
+                    </a:stretch>
+                  </pic:blipFill>
+                  <pic:spPr>
+                    <a:xfrm>
+                      <a:off x="0" y="0"/>
                       <a:ext cx="3057525" cy="1143000"/>
                     </a:xfrm>
                     <a:prstGeom prst="rect">
@@ -937,7 +1526,6 @@
     </w:p>
     <w:p>
       <w:r>
-        <w:lastRenderedPageBreak/>
         <w:t xml:space="preserve">La complejidad del algoritmo es </w:t>
       </w:r>
       <m:oMath>
@@ -983,6 +1571,11 @@
     </w:p>
     <w:p>
       <w:r>
+        <w:t xml:space="preserve">También es posible analizar la complejidad del algoritmo partiendo de la serie de Fibonacci, analizando que para dos valores, el número de elementos que cubra de la serie de Fibonacci el mayor de los números será la complejidad. </w:t>
+      </w:r>
+    </w:p>
+    <w:p>
+      <w:r>
         <w:t>Impresiones de pantalla</w:t>
       </w:r>
     </w:p>
@@ -990,7 +1583,7 @@
       <w:r>
         <w:rPr>
           <w:noProof/>
-          <w:lang w:val="en-US" w:eastAsia="en-US"/>
+          <w:lang w:val="es-ES" w:eastAsia="es-ES"/>
         </w:rPr>
         <w:drawing>
           <wp:inline distT="0" distB="0" distL="0" distR="0" wp14:anchorId="4D29FA88" wp14:editId="3C6D2CF7">
@@ -1008,7 +1601,7 @@
                     <pic:cNvPicPr/>
                   </pic:nvPicPr>
                   <pic:blipFill>
-                    <a:blip r:embed="rId13"/>
+                    <a:blip r:embed="rId21"/>
                     <a:stretch>
                       <a:fillRect/>
                     </a:stretch>
@@ -1030,7 +1623,7 @@
       </w:r>
     </w:p>
     <w:sectPr>
-      <w:headerReference w:type="first" r:id="rId14"/>
+      <w:headerReference w:type="first" r:id="rId22"/>
       <w:pgSz w:w="12240" w:h="15840"/>
       <w:pgMar w:top="1417" w:right="1701" w:bottom="1417" w:left="1701" w:header="708" w:footer="708" w:gutter="0"/>
       <w:cols w:space="708"/>
@@ -1042,7 +1635,7 @@
 </file>
 
 <file path=word/endnotes.xml><?xml version="1.0" encoding="utf-8"?>
-<w:endnotes xmlns:wpc="http://schemas.microsoft.com/office/word/2010/wordprocessingCanvas" xmlns:cx="http://schemas.microsoft.com/office/drawing/2014/chartex" xmlns:mc="http://schemas.openxmlformats.org/markup-compatibility/2006" xmlns:o="urn:schemas-microsoft-com:office:office" xmlns:r="http://schemas.openxmlformats.org/officeDocument/2006/relationships" xmlns:m="http://schemas.openxmlformats.org/officeDocument/2006/math" xmlns:v="urn:schemas-microsoft-com:vml" xmlns:wp14="http://schemas.microsoft.com/office/word/2010/wordprocessingDrawing" xmlns:wp="http://schemas.openxmlformats.org/drawingml/2006/wordprocessingDrawing" xmlns:w10="urn:schemas-microsoft-com:office:word" xmlns:w="http://schemas.openxmlformats.org/wordprocessingml/2006/main" xmlns:w14="http://schemas.microsoft.com/office/word/2010/wordml" xmlns:w15="http://schemas.microsoft.com/office/word/2012/wordml" xmlns:w16se="http://schemas.microsoft.com/office/word/2015/wordml/symex" xmlns:wpg="http://schemas.microsoft.com/office/word/2010/wordprocessingGroup" xmlns:wpi="http://schemas.microsoft.com/office/word/2010/wordprocessingInk" xmlns:wne="http://schemas.microsoft.com/office/word/2006/wordml" xmlns:wps="http://schemas.microsoft.com/office/word/2010/wordprocessingShape" mc:Ignorable="w14 w15 w16se wp14">
+<w:endnotes xmlns:wpc="http://schemas.microsoft.com/office/word/2010/wordprocessingCanvas" xmlns:mc="http://schemas.openxmlformats.org/markup-compatibility/2006" xmlns:o="urn:schemas-microsoft-com:office:office" xmlns:r="http://schemas.openxmlformats.org/officeDocument/2006/relationships" xmlns:m="http://schemas.openxmlformats.org/officeDocument/2006/math" xmlns:v="urn:schemas-microsoft-com:vml" xmlns:wp14="http://schemas.microsoft.com/office/word/2010/wordprocessingDrawing" xmlns:wp="http://schemas.openxmlformats.org/drawingml/2006/wordprocessingDrawing" xmlns:w10="urn:schemas-microsoft-com:office:word" xmlns:w="http://schemas.openxmlformats.org/wordprocessingml/2006/main" xmlns:w14="http://schemas.microsoft.com/office/word/2010/wordml" xmlns:w15="http://schemas.microsoft.com/office/word/2012/wordml" xmlns:wpg="http://schemas.microsoft.com/office/word/2010/wordprocessingGroup" xmlns:wpi="http://schemas.microsoft.com/office/word/2010/wordprocessingInk" xmlns:wne="http://schemas.microsoft.com/office/word/2006/wordml" xmlns:wps="http://schemas.microsoft.com/office/word/2010/wordprocessingShape" mc:Ignorable="w14 w15 wp14">
   <w:endnote w:type="separator" w:id="-1">
     <w:p>
       <w:pPr>
@@ -1067,7 +1660,7 @@
 </file>
 
 <file path=word/footnotes.xml><?xml version="1.0" encoding="utf-8"?>
-<w:footnotes xmlns:wpc="http://schemas.microsoft.com/office/word/2010/wordprocessingCanvas" xmlns:cx="http://schemas.microsoft.com/office/drawing/2014/chartex" xmlns:mc="http://schemas.openxmlformats.org/markup-compatibility/2006" xmlns:o="urn:schemas-microsoft-com:office:office" xmlns:r="http://schemas.openxmlformats.org/officeDocument/2006/relationships" xmlns:m="http://schemas.openxmlformats.org/officeDocument/2006/math" xmlns:v="urn:schemas-microsoft-com:vml" xmlns:wp14="http://schemas.microsoft.com/office/word/2010/wordprocessingDrawing" xmlns:wp="http://schemas.openxmlformats.org/drawingml/2006/wordprocessingDrawing" xmlns:w10="urn:schemas-microsoft-com:office:word" xmlns:w="http://schemas.openxmlformats.org/wordprocessingml/2006/main" xmlns:w14="http://schemas.microsoft.com/office/word/2010/wordml" xmlns:w15="http://schemas.microsoft.com/office/word/2012/wordml" xmlns:w16se="http://schemas.microsoft.com/office/word/2015/wordml/symex" xmlns:wpg="http://schemas.microsoft.com/office/word/2010/wordprocessingGroup" xmlns:wpi="http://schemas.microsoft.com/office/word/2010/wordprocessingInk" xmlns:wne="http://schemas.microsoft.com/office/word/2006/wordml" xmlns:wps="http://schemas.microsoft.com/office/word/2010/wordprocessingShape" mc:Ignorable="w14 w15 w16se wp14">
+<w:footnotes xmlns:wpc="http://schemas.microsoft.com/office/word/2010/wordprocessingCanvas" xmlns:mc="http://schemas.openxmlformats.org/markup-compatibility/2006" xmlns:o="urn:schemas-microsoft-com:office:office" xmlns:r="http://schemas.openxmlformats.org/officeDocument/2006/relationships" xmlns:m="http://schemas.openxmlformats.org/officeDocument/2006/math" xmlns:v="urn:schemas-microsoft-com:vml" xmlns:wp14="http://schemas.microsoft.com/office/word/2010/wordprocessingDrawing" xmlns:wp="http://schemas.openxmlformats.org/drawingml/2006/wordprocessingDrawing" xmlns:w10="urn:schemas-microsoft-com:office:word" xmlns:w="http://schemas.openxmlformats.org/wordprocessingml/2006/main" xmlns:w14="http://schemas.microsoft.com/office/word/2010/wordml" xmlns:w15="http://schemas.microsoft.com/office/word/2012/wordml" xmlns:wpg="http://schemas.microsoft.com/office/word/2010/wordprocessingGroup" xmlns:wpi="http://schemas.microsoft.com/office/word/2010/wordprocessingInk" xmlns:wne="http://schemas.microsoft.com/office/word/2006/wordml" xmlns:wps="http://schemas.microsoft.com/office/word/2010/wordprocessingShape" mc:Ignorable="w14 w15 wp14">
   <w:footnote w:type="separator" w:id="-1">
     <w:p>
       <w:pPr>
@@ -1092,7 +1685,7 @@
 </file>
 
 <file path=word/header1.xml><?xml version="1.0" encoding="utf-8"?>
-<w:hdr xmlns:wpc="http://schemas.microsoft.com/office/word/2010/wordprocessingCanvas" xmlns:cx="http://schemas.microsoft.com/office/drawing/2014/chartex" xmlns:mc="http://schemas.openxmlformats.org/markup-compatibility/2006" xmlns:o="urn:schemas-microsoft-com:office:office" xmlns:r="http://schemas.openxmlformats.org/officeDocument/2006/relationships" xmlns:m="http://schemas.openxmlformats.org/officeDocument/2006/math" xmlns:v="urn:schemas-microsoft-com:vml" xmlns:wp14="http://schemas.microsoft.com/office/word/2010/wordprocessingDrawing" xmlns:wp="http://schemas.openxmlformats.org/drawingml/2006/wordprocessingDrawing" xmlns:w10="urn:schemas-microsoft-com:office:word" xmlns:w="http://schemas.openxmlformats.org/wordprocessingml/2006/main" xmlns:w14="http://schemas.microsoft.com/office/word/2010/wordml" xmlns:w15="http://schemas.microsoft.com/office/word/2012/wordml" xmlns:w16se="http://schemas.microsoft.com/office/word/2015/wordml/symex" xmlns:wpg="http://schemas.microsoft.com/office/word/2010/wordprocessingGroup" xmlns:wpi="http://schemas.microsoft.com/office/word/2010/wordprocessingInk" xmlns:wne="http://schemas.microsoft.com/office/word/2006/wordml" xmlns:wps="http://schemas.microsoft.com/office/word/2010/wordprocessingShape" mc:Ignorable="w14 w15 w16se wp14">
+<w:hdr xmlns:wpc="http://schemas.microsoft.com/office/word/2010/wordprocessingCanvas" xmlns:mc="http://schemas.openxmlformats.org/markup-compatibility/2006" xmlns:o="urn:schemas-microsoft-com:office:office" xmlns:r="http://schemas.openxmlformats.org/officeDocument/2006/relationships" xmlns:m="http://schemas.openxmlformats.org/officeDocument/2006/math" xmlns:v="urn:schemas-microsoft-com:vml" xmlns:wp14="http://schemas.microsoft.com/office/word/2010/wordprocessingDrawing" xmlns:wp="http://schemas.openxmlformats.org/drawingml/2006/wordprocessingDrawing" xmlns:w10="urn:schemas-microsoft-com:office:word" xmlns:w="http://schemas.openxmlformats.org/wordprocessingml/2006/main" xmlns:w14="http://schemas.microsoft.com/office/word/2010/wordml" xmlns:w15="http://schemas.microsoft.com/office/word/2012/wordml" xmlns:wpg="http://schemas.microsoft.com/office/word/2010/wordprocessingGroup" xmlns:wpi="http://schemas.microsoft.com/office/word/2010/wordprocessingInk" xmlns:wne="http://schemas.microsoft.com/office/word/2006/wordml" xmlns:wps="http://schemas.microsoft.com/office/word/2010/wordprocessingShape" mc:Ignorable="w14 w15 wp14">
   <w:p>
     <w:pPr>
       <w:pStyle w:val="Encabezado"/>
@@ -1106,6 +1699,7 @@
       <w:rPr>
         <w:noProof/>
         <w:sz w:val="28"/>
+        <w:lang w:val="es-ES" w:eastAsia="es-ES"/>
       </w:rPr>
       <w:drawing>
         <wp:anchor distT="0" distB="0" distL="114300" distR="114300" simplePos="0" relativeHeight="251659264" behindDoc="1" locked="0" layoutInCell="1" allowOverlap="1" wp14:anchorId="50DE8201" wp14:editId="032E3A95">
@@ -1166,6 +1760,7 @@
       <w:rPr>
         <w:noProof/>
         <w:sz w:val="28"/>
+        <w:lang w:val="es-ES" w:eastAsia="es-ES"/>
       </w:rPr>
       <w:drawing>
         <wp:anchor distT="0" distB="0" distL="114300" distR="114300" simplePos="0" relativeHeight="251660288" behindDoc="1" locked="0" layoutInCell="1" allowOverlap="1" wp14:anchorId="1F8A0DEB" wp14:editId="0E44B529">
@@ -1271,7 +1866,7 @@
 </file>
 
 <file path=word/numbering.xml><?xml version="1.0" encoding="utf-8"?>
-<w:numbering xmlns:wpc="http://schemas.microsoft.com/office/word/2010/wordprocessingCanvas" xmlns:cx="http://schemas.microsoft.com/office/drawing/2014/chartex" xmlns:mc="http://schemas.openxmlformats.org/markup-compatibility/2006" xmlns:o="urn:schemas-microsoft-com:office:office" xmlns:r="http://schemas.openxmlformats.org/officeDocument/2006/relationships" xmlns:m="http://schemas.openxmlformats.org/officeDocument/2006/math" xmlns:v="urn:schemas-microsoft-com:vml" xmlns:wp14="http://schemas.microsoft.com/office/word/2010/wordprocessingDrawing" xmlns:wp="http://schemas.openxmlformats.org/drawingml/2006/wordprocessingDrawing" xmlns:w10="urn:schemas-microsoft-com:office:word" xmlns:w="http://schemas.openxmlformats.org/wordprocessingml/2006/main" xmlns:w14="http://schemas.microsoft.com/office/word/2010/wordml" xmlns:w15="http://schemas.microsoft.com/office/word/2012/wordml" xmlns:w16se="http://schemas.microsoft.com/office/word/2015/wordml/symex" xmlns:wpg="http://schemas.microsoft.com/office/word/2010/wordprocessingGroup" xmlns:wpi="http://schemas.microsoft.com/office/word/2010/wordprocessingInk" xmlns:wne="http://schemas.microsoft.com/office/word/2006/wordml" xmlns:wps="http://schemas.microsoft.com/office/word/2010/wordprocessingShape" mc:Ignorable="w14 w15 w16se wp14">
+<w:numbering xmlns:wpc="http://schemas.microsoft.com/office/word/2010/wordprocessingCanvas" xmlns:mc="http://schemas.openxmlformats.org/markup-compatibility/2006" xmlns:o="urn:schemas-microsoft-com:office:office" xmlns:r="http://schemas.openxmlformats.org/officeDocument/2006/relationships" xmlns:m="http://schemas.openxmlformats.org/officeDocument/2006/math" xmlns:v="urn:schemas-microsoft-com:vml" xmlns:wp14="http://schemas.microsoft.com/office/word/2010/wordprocessingDrawing" xmlns:wp="http://schemas.openxmlformats.org/drawingml/2006/wordprocessingDrawing" xmlns:w10="urn:schemas-microsoft-com:office:word" xmlns:w="http://schemas.openxmlformats.org/wordprocessingml/2006/main" xmlns:w14="http://schemas.microsoft.com/office/word/2010/wordml" xmlns:w15="http://schemas.microsoft.com/office/word/2012/wordml" xmlns:wpg="http://schemas.microsoft.com/office/word/2010/wordprocessingGroup" xmlns:wpi="http://schemas.microsoft.com/office/word/2010/wordprocessingInk" xmlns:wne="http://schemas.microsoft.com/office/word/2006/wordml" xmlns:wps="http://schemas.microsoft.com/office/word/2010/wordprocessingShape" mc:Ignorable="w14 w15 wp14">
   <w:abstractNum w:abstractNumId="0" w15:restartNumberingAfterBreak="0">
     <w:nsid w:val="35DB5336"/>
     <w:multiLevelType w:val="hybridMultilevel"/>
@@ -1392,7 +1987,7 @@
 </file>
 
 <file path=word/styles.xml><?xml version="1.0" encoding="utf-8"?>
-<w:styles xmlns:mc="http://schemas.openxmlformats.org/markup-compatibility/2006" xmlns:r="http://schemas.openxmlformats.org/officeDocument/2006/relationships" xmlns:w="http://schemas.openxmlformats.org/wordprocessingml/2006/main" xmlns:w14="http://schemas.microsoft.com/office/word/2010/wordml" xmlns:w15="http://schemas.microsoft.com/office/word/2012/wordml" xmlns:w16se="http://schemas.microsoft.com/office/word/2015/wordml/symex" mc:Ignorable="w14 w15 w16se">
+<w:styles xmlns:mc="http://schemas.openxmlformats.org/markup-compatibility/2006" xmlns:r="http://schemas.openxmlformats.org/officeDocument/2006/relationships" xmlns:w="http://schemas.openxmlformats.org/wordprocessingml/2006/main" xmlns:w14="http://schemas.microsoft.com/office/word/2010/wordml" xmlns:w15="http://schemas.microsoft.com/office/word/2012/wordml" mc:Ignorable="w14 w15">
   <w:docDefaults>
     <w:rPrDefault>
       <w:rPr>

</xml_diff>

<commit_message>
Cambio en descripcion del primer algoritmo
</commit_message>
<xml_diff>
--- a/Primer_parcial/Primer_practica/Reporte.docx
+++ b/Primer_parcial/Primer_practica/Reporte.docx
@@ -469,8 +469,6 @@
       <w:pPr>
         <w:pStyle w:val="Ttulo2"/>
       </w:pPr>
-      <w:bookmarkStart w:id="0" w:name="_GoBack"/>
-      <w:bookmarkEnd w:id="0"/>
       <w:r>
         <w:lastRenderedPageBreak/>
         <w:t>Primer ejercicio</w:t>
@@ -531,6 +529,140 @@
           </wp:inline>
         </w:drawing>
       </w:r>
+    </w:p>
+    <w:p>
+      <w:r>
+        <w:t>Analizando</w:t>
+      </w:r>
+      <w:r>
+        <w:t xml:space="preserve"> por el comportamiento del algoritmo</w:t>
+      </w:r>
+      <w:r>
+        <w:t xml:space="preserve"> que la complejidad del algoritmo pu</w:t>
+      </w:r>
+      <w:r>
+        <w:t>ede ser despejada de la fórmula por propiedades de logaritmos:</w:t>
+      </w:r>
+    </w:p>
+    <w:p>
+      <m:oMathPara>
+        <m:oMath>
+          <m:sSup>
+            <m:sSupPr>
+              <m:ctrlPr>
+                <w:rPr>
+                  <w:rFonts w:ascii="Cambria Math" w:hAnsi="Cambria Math"/>
+                  <w:i/>
+                </w:rPr>
+              </m:ctrlPr>
+            </m:sSupPr>
+            <m:e>
+              <m:r>
+                <w:rPr>
+                  <w:rFonts w:ascii="Cambria Math" w:hAnsi="Cambria Math"/>
+                </w:rPr>
+                <m:t>2</m:t>
+              </m:r>
+            </m:e>
+            <m:sup>
+              <m:r>
+                <w:rPr>
+                  <w:rFonts w:ascii="Cambria Math" w:hAnsi="Cambria Math"/>
+                </w:rPr>
+                <m:t>c</m:t>
+              </m:r>
+            </m:sup>
+          </m:sSup>
+          <m:r>
+            <w:rPr>
+              <w:rFonts w:ascii="Cambria Math" w:hAnsi="Cambria Math"/>
+            </w:rPr>
+            <m:t>=</m:t>
+          </m:r>
+          <m:r>
+            <w:rPr>
+              <w:rFonts w:ascii="Cambria Math" w:hAnsi="Cambria Math"/>
+            </w:rPr>
+            <m:t>y</m:t>
+          </m:r>
+          <m:r>
+            <w:rPr>
+              <w:rFonts w:ascii="Cambria Math" w:hAnsi="Cambria Math"/>
+            </w:rPr>
+            <w:br/>
+          </m:r>
+        </m:oMath>
+        <m:oMath>
+          <m:func>
+            <m:funcPr>
+              <m:ctrlPr>
+                <w:rPr>
+                  <w:rFonts w:ascii="Cambria Math" w:hAnsi="Cambria Math"/>
+                </w:rPr>
+              </m:ctrlPr>
+            </m:funcPr>
+            <m:fName>
+              <m:sSub>
+                <m:sSubPr>
+                  <m:ctrlPr>
+                    <w:rPr>
+                      <w:rFonts w:ascii="Cambria Math" w:hAnsi="Cambria Math"/>
+                    </w:rPr>
+                  </m:ctrlPr>
+                </m:sSubPr>
+                <m:e>
+                  <m:r>
+                    <m:rPr>
+                      <m:sty m:val="p"/>
+                    </m:rPr>
+                    <w:rPr>
+                      <w:rFonts w:ascii="Cambria Math" w:hAnsi="Cambria Math"/>
+                    </w:rPr>
+                    <m:t>log</m:t>
+                  </m:r>
+                </m:e>
+                <m:sub>
+                  <m:r>
+                    <m:rPr>
+                      <m:sty m:val="p"/>
+                    </m:rPr>
+                    <w:rPr>
+                      <w:rFonts w:ascii="Cambria Math" w:hAnsi="Cambria Math"/>
+                    </w:rPr>
+                    <m:t>2</m:t>
+                  </m:r>
+                </m:sub>
+              </m:sSub>
+              <m:ctrlPr>
+                <w:rPr>
+                  <w:rFonts w:ascii="Cambria Math" w:hAnsi="Cambria Math"/>
+                  <w:i/>
+                </w:rPr>
+              </m:ctrlPr>
+            </m:fName>
+            <m:e>
+              <m:r>
+                <w:rPr>
+                  <w:rFonts w:ascii="Cambria Math" w:hAnsi="Cambria Math"/>
+                </w:rPr>
+                <m:t>y</m:t>
+              </m:r>
+              <m:ctrlPr>
+                <w:rPr>
+                  <w:rFonts w:ascii="Cambria Math" w:hAnsi="Cambria Math"/>
+                  <w:i/>
+                </w:rPr>
+              </m:ctrlPr>
+            </m:e>
+          </m:func>
+          <m:r>
+            <w:rPr>
+              <w:rFonts w:ascii="Cambria Math" w:hAnsi="Cambria Math"/>
+            </w:rPr>
+            <m:t>=c</m:t>
+          </m:r>
+        </m:oMath>
+      </m:oMathPara>
     </w:p>
     <w:p>
       <w:r>
@@ -918,218 +1050,262 @@
         <w:t>Código en C++</w:t>
       </w:r>
     </w:p>
-    <w:p>
-      <w:r>
-        <w:rPr>
-          <w:noProof/>
-          <w:lang w:val="es-ES" w:eastAsia="es-ES"/>
-        </w:rPr>
-        <w:drawing>
-          <wp:inline distT="0" distB="0" distL="0" distR="0" wp14:anchorId="3D5199B5" wp14:editId="679A4ABB">
-            <wp:extent cx="1821142" cy="1562100"/>
-            <wp:effectExtent l="0" t="0" r="8255" b="0"/>
-            <wp:docPr id="3" name="Imagen 3"/>
-            <wp:cNvGraphicFramePr>
-              <a:graphicFrameLocks xmlns:a="http://schemas.openxmlformats.org/drawingml/2006/main" noChangeAspect="1"/>
-            </wp:cNvGraphicFramePr>
-            <a:graphic xmlns:a="http://schemas.openxmlformats.org/drawingml/2006/main">
-              <a:graphicData uri="http://schemas.openxmlformats.org/drawingml/2006/picture">
-                <pic:pic xmlns:pic="http://schemas.openxmlformats.org/drawingml/2006/picture">
-                  <pic:nvPicPr>
-                    <pic:cNvPr id="1" name=""/>
-                    <pic:cNvPicPr/>
-                  </pic:nvPicPr>
-                  <pic:blipFill>
-                    <a:blip r:embed="rId12"/>
-                    <a:stretch>
-                      <a:fillRect/>
-                    </a:stretch>
-                  </pic:blipFill>
-                  <pic:spPr>
-                    <a:xfrm>
-                      <a:off x="0" y="0"/>
-                      <a:ext cx="1825123" cy="1565515"/>
-                    </a:xfrm>
-                    <a:prstGeom prst="rect">
-                      <a:avLst/>
-                    </a:prstGeom>
-                  </pic:spPr>
-                </pic:pic>
-              </a:graphicData>
-            </a:graphic>
-          </wp:inline>
-        </w:drawing>
-      </w:r>
-      <w:r>
-        <w:rPr>
-          <w:noProof/>
-          <w:lang w:val="es-ES" w:eastAsia="es-ES"/>
-        </w:rPr>
-        <w:drawing>
-          <wp:inline distT="0" distB="0" distL="0" distR="0" wp14:anchorId="0AB49661" wp14:editId="23DBABE3">
-            <wp:extent cx="1647825" cy="494348"/>
-            <wp:effectExtent l="0" t="0" r="0" b="1270"/>
-            <wp:docPr id="6" name="Imagen 6"/>
-            <wp:cNvGraphicFramePr>
-              <a:graphicFrameLocks xmlns:a="http://schemas.openxmlformats.org/drawingml/2006/main" noChangeAspect="1"/>
-            </wp:cNvGraphicFramePr>
-            <a:graphic xmlns:a="http://schemas.openxmlformats.org/drawingml/2006/main">
-              <a:graphicData uri="http://schemas.openxmlformats.org/drawingml/2006/picture">
-                <pic:pic xmlns:pic="http://schemas.openxmlformats.org/drawingml/2006/picture">
-                  <pic:nvPicPr>
-                    <pic:cNvPr id="1" name=""/>
-                    <pic:cNvPicPr/>
-                  </pic:nvPicPr>
-                  <pic:blipFill>
-                    <a:blip r:embed="rId13"/>
-                    <a:stretch>
-                      <a:fillRect/>
-                    </a:stretch>
-                  </pic:blipFill>
-                  <pic:spPr>
-                    <a:xfrm>
-                      <a:off x="0" y="0"/>
-                      <a:ext cx="1661437" cy="498432"/>
-                    </a:xfrm>
-                    <a:prstGeom prst="rect">
-                      <a:avLst/>
-                    </a:prstGeom>
-                  </pic:spPr>
-                </pic:pic>
-              </a:graphicData>
-            </a:graphic>
-          </wp:inline>
-        </w:drawing>
-      </w:r>
-      <w:r>
-        <w:rPr>
-          <w:noProof/>
-          <w:lang w:val="es-ES" w:eastAsia="es-ES"/>
-        </w:rPr>
-        <w:drawing>
-          <wp:inline distT="0" distB="0" distL="0" distR="0" wp14:anchorId="3A3CD456" wp14:editId="129041E2">
-            <wp:extent cx="1724025" cy="517208"/>
-            <wp:effectExtent l="0" t="0" r="0" b="0"/>
-            <wp:docPr id="11" name="Imagen 11"/>
-            <wp:cNvGraphicFramePr>
-              <a:graphicFrameLocks xmlns:a="http://schemas.openxmlformats.org/drawingml/2006/main" noChangeAspect="1"/>
-            </wp:cNvGraphicFramePr>
-            <a:graphic xmlns:a="http://schemas.openxmlformats.org/drawingml/2006/main">
-              <a:graphicData uri="http://schemas.openxmlformats.org/drawingml/2006/picture">
-                <pic:pic xmlns:pic="http://schemas.openxmlformats.org/drawingml/2006/picture">
-                  <pic:nvPicPr>
-                    <pic:cNvPr id="1" name=""/>
-                    <pic:cNvPicPr/>
-                  </pic:nvPicPr>
-                  <pic:blipFill>
-                    <a:blip r:embed="rId14"/>
-                    <a:stretch>
-                      <a:fillRect/>
-                    </a:stretch>
-                  </pic:blipFill>
-                  <pic:spPr>
-                    <a:xfrm>
-                      <a:off x="0" y="0"/>
-                      <a:ext cx="1734862" cy="520459"/>
-                    </a:xfrm>
-                    <a:prstGeom prst="rect">
-                      <a:avLst/>
-                    </a:prstGeom>
-                  </pic:spPr>
-                </pic:pic>
-              </a:graphicData>
-            </a:graphic>
-          </wp:inline>
-        </w:drawing>
-      </w:r>
-      <w:r>
-        <w:rPr>
-          <w:noProof/>
-          <w:lang w:val="es-ES" w:eastAsia="es-ES"/>
-        </w:rPr>
-        <w:drawing>
-          <wp:inline distT="0" distB="0" distL="0" distR="0" wp14:anchorId="4290B06B" wp14:editId="262665FC">
-            <wp:extent cx="1647825" cy="494348"/>
-            <wp:effectExtent l="0" t="0" r="0" b="1270"/>
-            <wp:docPr id="12" name="Imagen 12"/>
-            <wp:cNvGraphicFramePr>
-              <a:graphicFrameLocks xmlns:a="http://schemas.openxmlformats.org/drawingml/2006/main" noChangeAspect="1"/>
-            </wp:cNvGraphicFramePr>
-            <a:graphic xmlns:a="http://schemas.openxmlformats.org/drawingml/2006/main">
-              <a:graphicData uri="http://schemas.openxmlformats.org/drawingml/2006/picture">
-                <pic:pic xmlns:pic="http://schemas.openxmlformats.org/drawingml/2006/picture">
-                  <pic:nvPicPr>
-                    <pic:cNvPr id="1" name=""/>
-                    <pic:cNvPicPr/>
-                  </pic:nvPicPr>
-                  <pic:blipFill>
-                    <a:blip r:embed="rId15"/>
-                    <a:stretch>
-                      <a:fillRect/>
-                    </a:stretch>
-                  </pic:blipFill>
-                  <pic:spPr>
-                    <a:xfrm>
-                      <a:off x="0" y="0"/>
-                      <a:ext cx="1658182" cy="497455"/>
-                    </a:xfrm>
-                    <a:prstGeom prst="rect">
-                      <a:avLst/>
-                    </a:prstGeom>
-                  </pic:spPr>
-                </pic:pic>
-              </a:graphicData>
-            </a:graphic>
-          </wp:inline>
-        </w:drawing>
-      </w:r>
-      <w:r>
-        <w:rPr>
-          <w:noProof/>
-          <w:lang w:val="es-ES" w:eastAsia="es-ES"/>
-        </w:rPr>
-        <w:drawing>
-          <wp:inline distT="0" distB="0" distL="0" distR="0" wp14:anchorId="484EE062" wp14:editId="29EDDACE">
-            <wp:extent cx="1733550" cy="520065"/>
-            <wp:effectExtent l="0" t="0" r="0" b="0"/>
-            <wp:docPr id="13" name="Imagen 13"/>
-            <wp:cNvGraphicFramePr>
-              <a:graphicFrameLocks xmlns:a="http://schemas.openxmlformats.org/drawingml/2006/main" noChangeAspect="1"/>
-            </wp:cNvGraphicFramePr>
-            <a:graphic xmlns:a="http://schemas.openxmlformats.org/drawingml/2006/main">
-              <a:graphicData uri="http://schemas.openxmlformats.org/drawingml/2006/picture">
-                <pic:pic xmlns:pic="http://schemas.openxmlformats.org/drawingml/2006/picture">
-                  <pic:nvPicPr>
-                    <pic:cNvPr id="1" name=""/>
-                    <pic:cNvPicPr/>
-                  </pic:nvPicPr>
-                  <pic:blipFill>
-                    <a:blip r:embed="rId16"/>
-                    <a:stretch>
-                      <a:fillRect/>
-                    </a:stretch>
-                  </pic:blipFill>
-                  <pic:spPr>
-                    <a:xfrm>
-                      <a:off x="0" y="0"/>
-                      <a:ext cx="1739551" cy="521865"/>
-                    </a:xfrm>
-                    <a:prstGeom prst="rect">
-                      <a:avLst/>
-                    </a:prstGeom>
-                  </pic:spPr>
-                </pic:pic>
-              </a:graphicData>
-            </a:graphic>
-          </wp:inline>
-        </w:drawing>
-      </w:r>
-    </w:p>
+    <w:tbl>
+      <w:tblPr>
+        <w:tblStyle w:val="Tablaconcuadrcula"/>
+        <w:tblW w:w="0" w:type="auto"/>
+        <w:tblLook w:val="04A0" w:firstRow="1" w:lastRow="0" w:firstColumn="1" w:lastColumn="0" w:noHBand="0" w:noVBand="1"/>
+      </w:tblPr>
+      <w:tblGrid>
+        <w:gridCol w:w="3261"/>
+        <w:gridCol w:w="5567"/>
+      </w:tblGrid>
+      <w:tr>
+        <w:tc>
+          <w:tcPr>
+            <w:tcW w:w="3261" w:type="dxa"/>
+            <w:tcBorders>
+              <w:top w:val="nil"/>
+              <w:left w:val="nil"/>
+              <w:bottom w:val="nil"/>
+              <w:right w:val="nil"/>
+            </w:tcBorders>
+          </w:tcPr>
+          <w:p>
+            <w:r>
+              <w:rPr>
+                <w:noProof/>
+                <w:lang w:val="es-ES" w:eastAsia="es-ES"/>
+              </w:rPr>
+              <w:drawing>
+                <wp:inline distT="0" distB="0" distL="0" distR="0" wp14:anchorId="221BA094" wp14:editId="18EC0D9B">
+                  <wp:extent cx="1821142" cy="1562100"/>
+                  <wp:effectExtent l="0" t="0" r="8255" b="0"/>
+                  <wp:docPr id="3" name="Imagen 3"/>
+                  <wp:cNvGraphicFramePr>
+                    <a:graphicFrameLocks xmlns:a="http://schemas.openxmlformats.org/drawingml/2006/main" noChangeAspect="1"/>
+                  </wp:cNvGraphicFramePr>
+                  <a:graphic xmlns:a="http://schemas.openxmlformats.org/drawingml/2006/main">
+                    <a:graphicData uri="http://schemas.openxmlformats.org/drawingml/2006/picture">
+                      <pic:pic xmlns:pic="http://schemas.openxmlformats.org/drawingml/2006/picture">
+                        <pic:nvPicPr>
+                          <pic:cNvPr id="1" name=""/>
+                          <pic:cNvPicPr/>
+                        </pic:nvPicPr>
+                        <pic:blipFill>
+                          <a:blip r:embed="rId12"/>
+                          <a:stretch>
+                            <a:fillRect/>
+                          </a:stretch>
+                        </pic:blipFill>
+                        <pic:spPr>
+                          <a:xfrm>
+                            <a:off x="0" y="0"/>
+                            <a:ext cx="1825123" cy="1565515"/>
+                          </a:xfrm>
+                          <a:prstGeom prst="rect">
+                            <a:avLst/>
+                          </a:prstGeom>
+                        </pic:spPr>
+                      </pic:pic>
+                    </a:graphicData>
+                  </a:graphic>
+                </wp:inline>
+              </w:drawing>
+            </w:r>
+          </w:p>
+        </w:tc>
+        <w:tc>
+          <w:tcPr>
+            <w:tcW w:w="5567" w:type="dxa"/>
+            <w:tcBorders>
+              <w:top w:val="nil"/>
+              <w:left w:val="nil"/>
+              <w:bottom w:val="nil"/>
+              <w:right w:val="nil"/>
+            </w:tcBorders>
+          </w:tcPr>
+          <w:p>
+            <w:r>
+              <w:rPr>
+                <w:noProof/>
+                <w:lang w:val="es-ES" w:eastAsia="es-ES"/>
+              </w:rPr>
+              <w:drawing>
+                <wp:inline distT="0" distB="0" distL="0" distR="0" wp14:anchorId="49EC1433" wp14:editId="00CFC2F8">
+                  <wp:extent cx="1647825" cy="494348"/>
+                  <wp:effectExtent l="0" t="0" r="0" b="1270"/>
+                  <wp:docPr id="6" name="Imagen 6"/>
+                  <wp:cNvGraphicFramePr>
+                    <a:graphicFrameLocks xmlns:a="http://schemas.openxmlformats.org/drawingml/2006/main" noChangeAspect="1"/>
+                  </wp:cNvGraphicFramePr>
+                  <a:graphic xmlns:a="http://schemas.openxmlformats.org/drawingml/2006/main">
+                    <a:graphicData uri="http://schemas.openxmlformats.org/drawingml/2006/picture">
+                      <pic:pic xmlns:pic="http://schemas.openxmlformats.org/drawingml/2006/picture">
+                        <pic:nvPicPr>
+                          <pic:cNvPr id="1" name=""/>
+                          <pic:cNvPicPr/>
+                        </pic:nvPicPr>
+                        <pic:blipFill>
+                          <a:blip r:embed="rId13"/>
+                          <a:stretch>
+                            <a:fillRect/>
+                          </a:stretch>
+                        </pic:blipFill>
+                        <pic:spPr>
+                          <a:xfrm>
+                            <a:off x="0" y="0"/>
+                            <a:ext cx="1661437" cy="498432"/>
+                          </a:xfrm>
+                          <a:prstGeom prst="rect">
+                            <a:avLst/>
+                          </a:prstGeom>
+                        </pic:spPr>
+                      </pic:pic>
+                    </a:graphicData>
+                  </a:graphic>
+                </wp:inline>
+              </w:drawing>
+            </w:r>
+            <w:r>
+              <w:rPr>
+                <w:noProof/>
+                <w:lang w:val="es-ES" w:eastAsia="es-ES"/>
+              </w:rPr>
+              <w:drawing>
+                <wp:inline distT="0" distB="0" distL="0" distR="0" wp14:anchorId="3D7760C9" wp14:editId="27C8DDCF">
+                  <wp:extent cx="1724025" cy="517208"/>
+                  <wp:effectExtent l="0" t="0" r="0" b="0"/>
+                  <wp:docPr id="11" name="Imagen 11"/>
+                  <wp:cNvGraphicFramePr>
+                    <a:graphicFrameLocks xmlns:a="http://schemas.openxmlformats.org/drawingml/2006/main" noChangeAspect="1"/>
+                  </wp:cNvGraphicFramePr>
+                  <a:graphic xmlns:a="http://schemas.openxmlformats.org/drawingml/2006/main">
+                    <a:graphicData uri="http://schemas.openxmlformats.org/drawingml/2006/picture">
+                      <pic:pic xmlns:pic="http://schemas.openxmlformats.org/drawingml/2006/picture">
+                        <pic:nvPicPr>
+                          <pic:cNvPr id="1" name=""/>
+                          <pic:cNvPicPr/>
+                        </pic:nvPicPr>
+                        <pic:blipFill>
+                          <a:blip r:embed="rId14"/>
+                          <a:stretch>
+                            <a:fillRect/>
+                          </a:stretch>
+                        </pic:blipFill>
+                        <pic:spPr>
+                          <a:xfrm>
+                            <a:off x="0" y="0"/>
+                            <a:ext cx="1734862" cy="520459"/>
+                          </a:xfrm>
+                          <a:prstGeom prst="rect">
+                            <a:avLst/>
+                          </a:prstGeom>
+                        </pic:spPr>
+                      </pic:pic>
+                    </a:graphicData>
+                  </a:graphic>
+                </wp:inline>
+              </w:drawing>
+            </w:r>
+          </w:p>
+          <w:p>
+            <w:r>
+              <w:rPr>
+                <w:noProof/>
+                <w:lang w:val="es-ES" w:eastAsia="es-ES"/>
+              </w:rPr>
+              <w:drawing>
+                <wp:inline distT="0" distB="0" distL="0" distR="0" wp14:anchorId="5FF20485" wp14:editId="62A4569A">
+                  <wp:extent cx="1647825" cy="494348"/>
+                  <wp:effectExtent l="0" t="0" r="0" b="1270"/>
+                  <wp:docPr id="12" name="Imagen 12"/>
+                  <wp:cNvGraphicFramePr>
+                    <a:graphicFrameLocks xmlns:a="http://schemas.openxmlformats.org/drawingml/2006/main" noChangeAspect="1"/>
+                  </wp:cNvGraphicFramePr>
+                  <a:graphic xmlns:a="http://schemas.openxmlformats.org/drawingml/2006/main">
+                    <a:graphicData uri="http://schemas.openxmlformats.org/drawingml/2006/picture">
+                      <pic:pic xmlns:pic="http://schemas.openxmlformats.org/drawingml/2006/picture">
+                        <pic:nvPicPr>
+                          <pic:cNvPr id="1" name=""/>
+                          <pic:cNvPicPr/>
+                        </pic:nvPicPr>
+                        <pic:blipFill>
+                          <a:blip r:embed="rId15"/>
+                          <a:stretch>
+                            <a:fillRect/>
+                          </a:stretch>
+                        </pic:blipFill>
+                        <pic:spPr>
+                          <a:xfrm>
+                            <a:off x="0" y="0"/>
+                            <a:ext cx="1658182" cy="497455"/>
+                          </a:xfrm>
+                          <a:prstGeom prst="rect">
+                            <a:avLst/>
+                          </a:prstGeom>
+                        </pic:spPr>
+                      </pic:pic>
+                    </a:graphicData>
+                  </a:graphic>
+                </wp:inline>
+              </w:drawing>
+            </w:r>
+            <w:r>
+              <w:rPr>
+                <w:noProof/>
+                <w:lang w:val="es-ES" w:eastAsia="es-ES"/>
+              </w:rPr>
+              <w:drawing>
+                <wp:inline distT="0" distB="0" distL="0" distR="0" wp14:anchorId="559B4E8D" wp14:editId="422153AF">
+                  <wp:extent cx="1733550" cy="520065"/>
+                  <wp:effectExtent l="0" t="0" r="0" b="0"/>
+                  <wp:docPr id="13" name="Imagen 13"/>
+                  <wp:cNvGraphicFramePr>
+                    <a:graphicFrameLocks xmlns:a="http://schemas.openxmlformats.org/drawingml/2006/main" noChangeAspect="1"/>
+                  </wp:cNvGraphicFramePr>
+                  <a:graphic xmlns:a="http://schemas.openxmlformats.org/drawingml/2006/main">
+                    <a:graphicData uri="http://schemas.openxmlformats.org/drawingml/2006/picture">
+                      <pic:pic xmlns:pic="http://schemas.openxmlformats.org/drawingml/2006/picture">
+                        <pic:nvPicPr>
+                          <pic:cNvPr id="1" name=""/>
+                          <pic:cNvPicPr/>
+                        </pic:nvPicPr>
+                        <pic:blipFill>
+                          <a:blip r:embed="rId16"/>
+                          <a:stretch>
+                            <a:fillRect/>
+                          </a:stretch>
+                        </pic:blipFill>
+                        <pic:spPr>
+                          <a:xfrm>
+                            <a:off x="0" y="0"/>
+                            <a:ext cx="1739551" cy="521865"/>
+                          </a:xfrm>
+                          <a:prstGeom prst="rect">
+                            <a:avLst/>
+                          </a:prstGeom>
+                        </pic:spPr>
+                      </pic:pic>
+                    </a:graphicData>
+                  </a:graphic>
+                </wp:inline>
+              </w:drawing>
+            </w:r>
+          </w:p>
+          <w:p/>
+        </w:tc>
+      </w:tr>
+    </w:tbl>
+    <w:p/>
     <w:p>
       <w:pPr>
         <w:pStyle w:val="Ttulo3"/>
       </w:pPr>
-      <w:r>
+      <w:bookmarkStart w:id="0" w:name="_GoBack"/>
+      <w:bookmarkEnd w:id="0"/>
+      <w:r>
+        <w:lastRenderedPageBreak/>
         <w:t>Segundo algoritmo</w:t>
       </w:r>
     </w:p>
@@ -1192,7 +1368,6 @@
           <w:noProof/>
           <w:lang w:val="es-ES" w:eastAsia="es-ES"/>
         </w:rPr>
-        <w:lastRenderedPageBreak/>
         <w:drawing>
           <wp:inline distT="0" distB="0" distL="0" distR="0" wp14:anchorId="0FF64651" wp14:editId="3C90DEAF">
             <wp:extent cx="2600325" cy="2114550"/>
@@ -1456,6 +1631,7 @@
         <w:pStyle w:val="Ttulo2"/>
       </w:pPr>
       <w:r>
+        <w:lastRenderedPageBreak/>
         <w:t>Tercer ejercicio</w:t>
       </w:r>
       <w:r>
@@ -1478,7 +1654,6 @@
           <w:noProof/>
           <w:lang w:val="es-ES" w:eastAsia="es-ES"/>
         </w:rPr>
-        <w:lastRenderedPageBreak/>
         <w:drawing>
           <wp:inline distT="0" distB="0" distL="0" distR="0" wp14:anchorId="74942C0B" wp14:editId="29C1DD9C">
             <wp:extent cx="3057525" cy="1143000"/>
@@ -2623,6 +2798,25 @@
       <w:color w:val="808080"/>
     </w:rPr>
   </w:style>
+  <w:style w:type="table" w:styleId="Tablaconcuadrcula">
+    <w:name w:val="Table Grid"/>
+    <w:basedOn w:val="Tablanormal"/>
+    <w:uiPriority w:val="39"/>
+    <w:rsid w:val="00282612"/>
+    <w:pPr>
+      <w:spacing w:after="0" w:line="240" w:lineRule="auto"/>
+    </w:pPr>
+    <w:tblPr>
+      <w:tblBorders>
+        <w:top w:val="single" w:sz="4" w:space="0" w:color="auto"/>
+        <w:left w:val="single" w:sz="4" w:space="0" w:color="auto"/>
+        <w:bottom w:val="single" w:sz="4" w:space="0" w:color="auto"/>
+        <w:right w:val="single" w:sz="4" w:space="0" w:color="auto"/>
+        <w:insideH w:val="single" w:sz="4" w:space="0" w:color="auto"/>
+        <w:insideV w:val="single" w:sz="4" w:space="0" w:color="auto"/>
+      </w:tblBorders>
+    </w:tblPr>
+  </w:style>
 </w:styles>
 </file>
 

</xml_diff>